<commit_message>
suite utilisation formulaire avec exemple todo
</commit_message>
<xml_diff>
--- a/exerciceSpring.docx
+++ b/exerciceSpring.docx
@@ -65,7 +65,29 @@
           <w:sz w:val="24"/>
           <w:sz-cs w:val="24"/>
         </w:rPr>
-        <w:t xml:space="preserve">1 - une page pour le détail  d’un todo.</w:t>
+        <w:t xml:space="preserve">2 - Une page pour le détail  d’un todo.</w:t>
+      </w:r>
+    </w:p>
+    <w:p>
+      <w:pPr/>
+      <w:r>
+        <w:rPr>
+          <w:rFonts w:ascii="Helvetica" w:hAnsi="Helvetica" w:cs="Helvetica"/>
+          <w:sz w:val="24"/>
+          <w:sz-cs w:val="24"/>
+        </w:rPr>
+        <w:t xml:space="preserve">3 - Un formulaire pour ajouter un todo.</w:t>
+      </w:r>
+    </w:p>
+    <w:p>
+      <w:pPr/>
+      <w:r>
+        <w:rPr>
+          <w:rFonts w:ascii="Helvetica" w:hAnsi="Helvetica" w:cs="Helvetica"/>
+          <w:sz w:val="24"/>
+          <w:sz-cs w:val="24"/>
+        </w:rPr>
+        <w:t xml:space="preserve"/>
       </w:r>
     </w:p>
     <w:p>

</xml_diff>

<commit_message>
exercice todo avec repositories
</commit_message>
<xml_diff>
--- a/exerciceSpring.docx
+++ b/exerciceSpring.docx
@@ -87,7 +87,18 @@
           <w:sz w:val="24"/>
           <w:sz-cs w:val="24"/>
         </w:rPr>
-        <w:t xml:space="preserve"/>
+        <w:t xml:space="preserve">4-  Intégrer la partie dao (Repository) du todo dans notre application web.</w:t>
+      </w:r>
+    </w:p>
+    <w:p>
+      <w:pPr/>
+      <w:r>
+        <w:rPr>
+          <w:rFonts w:ascii="Helvetica" w:hAnsi="Helvetica" w:cs="Helvetica"/>
+          <w:sz w:val="24"/>
+          <w:sz-cs w:val="24"/>
+        </w:rPr>
+        <w:t xml:space="preserve"> </w:t>
       </w:r>
     </w:p>
     <w:p>

</xml_diff>